<commit_message>
FINAL BUILD. GDD & TDD included. Game logic horribly broken.
</commit_message>
<xml_diff>
--- a/TheLastStarvationGDD.docx
+++ b/TheLastStarvationGDD.docx
@@ -53,7 +53,7 @@
             <v:path o:extrusionok="f" gradientshapeok="t" o:connecttype="rect"/>
             <o:lock v:ext="edit" aspectratio="t"/>
           </v:shapetype>
-          <v:shape id="_x0000_i1030" type="#_x0000_t75" style="width:609.5pt;height:343.25pt">
+          <v:shape id="_x0000_i1025" type="#_x0000_t75" style="width:609.5pt;height:343.25pt">
             <v:imagedata r:id="rId5" o:title="TheLastStarvation"/>
           </v:shape>
         </w:pict>
@@ -1414,7 +1414,13 @@
     </w:p>
     <w:p>
       <w:r>
-        <w:t>The Last Starvation sets the player in a randomly-generated apocalyptic wasteland where he/she is attacked by zombies, attempting to consume Chips and S</w:t>
+        <w:t xml:space="preserve">The Last Starvation sets the player in a </w:t>
+      </w:r>
+      <w:r>
+        <w:t>procedurally</w:t>
+      </w:r>
+      <w:r>
+        <w:t>-generated apocalyptic wasteland where he/she is attacked by zombies, attempting to consume Chips and S</w:t>
       </w:r>
       <w:r>
         <w:t>oda to prevent starvation. Equipment can be found in chests scattered around the map. Armor</w:t>
@@ -1521,7 +1527,7 @@
       </w:r>
       <w:r>
         <w:pict>
-          <v:shape id="_x0000_i1025" type="#_x0000_t75" style="width:467.15pt;height:252pt">
+          <v:shape id="_x0000_i1026" type="#_x0000_t75" style="width:467.15pt;height:252pt">
             <v:imagedata r:id="rId7" o:title="df8"/>
           </v:shape>
         </w:pict>
@@ -1592,7 +1598,7 @@
       </w:r>
       <w:r>
         <w:pict>
-          <v:shape id="_x0000_i1026" type="#_x0000_t75" style="width:467.15pt;height:262.9pt">
+          <v:shape id="_x0000_i1027" type="#_x0000_t75" style="width:467.15pt;height:262.9pt">
             <v:imagedata r:id="rId9" o:title="1257406"/>
           </v:shape>
         </w:pict>
@@ -1731,7 +1737,7 @@
     <w:p>
       <w:r>
         <w:pict>
-          <v:shape id="_x0000_i1027" type="#_x0000_t75" style="width:175pt;height:518.25pt">
+          <v:shape id="_x0000_i1028" type="#_x0000_t75" style="width:175pt;height:518.25pt">
             <v:imagedata r:id="rId10" o:title="gamestructure"/>
           </v:shape>
         </w:pict>
@@ -1930,7 +1936,7 @@
           <w:szCs w:val="40"/>
         </w:rPr>
         <w:pict>
-          <v:shape id="_x0000_i1031" type="#_x0000_t75" style="width:467.15pt;height:365.85pt">
+          <v:shape id="_x0000_i1029" type="#_x0000_t75" style="width:467.15pt;height:365.85pt">
             <v:imagedata r:id="rId11" o:title="HUD"/>
           </v:shape>
         </w:pict>
@@ -2370,7 +2376,7 @@
           <w:szCs w:val="32"/>
         </w:rPr>
         <w:pict>
-          <v:shape id="_x0000_i1029" type="#_x0000_t75" style="width:468pt;height:329.85pt">
+          <v:shape id="_x0000_i1030" type="#_x0000_t75" style="width:468pt;height:329.85pt">
             <v:imagedata r:id="rId12" o:title="Zombies"/>
           </v:shape>
         </w:pict>
@@ -2405,7 +2411,7 @@
           <w:szCs w:val="32"/>
         </w:rPr>
         <w:pict>
-          <v:shape id="_x0000_i1028" type="#_x0000_t75" style="width:467.15pt;height:262.9pt">
+          <v:shape id="_x0000_i1031" type="#_x0000_t75" style="width:467.15pt;height:262.9pt">
             <v:imagedata r:id="rId13" o:title="MainCharacter"/>
           </v:shape>
         </w:pict>
@@ -3256,7 +3262,7 @@
   <a:extraClrSchemeLst/>
   <a:extLst>
     <a:ext uri="{05A4C25C-085E-4340-85A3-A5531E510DB2}">
-      <thm15:themeFamily xmlns:thm15="http://schemas.microsoft.com/office/thememl/2012/main" xmlns="" name="Office Theme" id="{62F939B6-93AF-4DB8-9C6B-D6C7DFDC589F}" vid="{4A3C46E8-61CC-4603-A589-7422A47A8E4A}"/>
+      <thm15:themeFamily xmlns="" xmlns:thm15="http://schemas.microsoft.com/office/thememl/2012/main" name="Office Theme" id="{62F939B6-93AF-4DB8-9C6B-D6C7DFDC589F}" vid="{4A3C46E8-61CC-4603-A589-7422A47A8E4A}"/>
     </a:ext>
   </a:extLst>
 </a:theme>

</xml_diff>